<commit_message>
Wprowadzone poprawki opisów i numeracji wymagań
</commit_message>
<xml_diff>
--- a/IOlab-etap2.docx
+++ b/IOlab-etap2.docx
@@ -276,7 +276,7 @@
           <w:szCs w:val="24"/>
           <w:lang w:val="pl-PL"/>
         </w:rPr>
-        <w:t>System zawiera bazę danych informacji o wszystkich produktach oraz danych sklepów.</w:t>
+        <w:t>Pracownik otwiera nowy rachunek dla klienta w kasie fiskalnej.</w:t>
       </w:r>
     </w:p>
     <w:p>
@@ -298,7 +298,7 @@
           <w:szCs w:val="24"/>
           <w:lang w:val="pl-PL"/>
         </w:rPr>
-        <w:t>Podczas tworzenia rachunku dodawane są produkty w postaci nazwy, ilości, ceny oraz stawki podatku VAT.</w:t>
+        <w:t>Pozycja jest dodawana każdorazowo po zeskanowaniu produktu skanerem.</w:t>
       </w:r>
     </w:p>
     <w:p>
@@ -320,7 +320,7 @@
           <w:szCs w:val="24"/>
           <w:lang w:val="pl-PL"/>
         </w:rPr>
-        <w:t>Rachunek zawiera dane sklepu, w którym odbywa się transakcja oraz sumę końcową do zapłaty.</w:t>
+        <w:t>Końcowa łączna wartość produktów oraz sumy podatków są wyliczane.</w:t>
       </w:r>
     </w:p>
     <w:p>
@@ -342,31 +342,7 @@
           <w:szCs w:val="24"/>
           <w:lang w:val="pl-PL"/>
         </w:rPr>
-        <w:t>System tworzy</w:t>
-      </w:r>
-      <w:r>
-        <w:rPr>
-          <w:sz w:val="24"/>
-          <w:szCs w:val="24"/>
-          <w:lang w:val="pl-PL"/>
-        </w:rPr>
-        <w:t xml:space="preserve"> faktur</w:t>
-      </w:r>
-      <w:r>
-        <w:rPr>
-          <w:sz w:val="24"/>
-          <w:szCs w:val="24"/>
-          <w:lang w:val="pl-PL"/>
-        </w:rPr>
-        <w:t>ę na życzenie klienta</w:t>
-      </w:r>
-      <w:r>
-        <w:rPr>
-          <w:sz w:val="24"/>
-          <w:szCs w:val="24"/>
-          <w:lang w:val="pl-PL"/>
-        </w:rPr>
-        <w:t>.</w:t>
+        <w:t>Rachunek jest przekazywany klientowi w wybrany przez niego sposób – przekazanie wydrukowanego paragonu, lub wysłanie emailem.</w:t>
       </w:r>
     </w:p>
     <w:p>
@@ -395,7 +371,7 @@
         <w:pStyle w:val="Akapitzlist"/>
         <w:numPr>
           <w:ilvl w:val="0"/>
-          <w:numId w:val="2"/>
+          <w:numId w:val="1"/>
         </w:numPr>
         <w:rPr>
           <w:bCs/>
@@ -411,16 +387,7 @@
           <w:szCs w:val="24"/>
           <w:lang w:val="pl-PL"/>
         </w:rPr>
-        <w:t xml:space="preserve">Drukowanie paragonu odbywa się w czasie </w:t>
-      </w:r>
-      <w:r>
-        <w:rPr>
-          <w:bCs/>
-          <w:sz w:val="24"/>
-          <w:szCs w:val="24"/>
-          <w:lang w:val="pl-PL"/>
-        </w:rPr>
-        <w:t>dodawania kolejnych produktów.</w:t>
+        <w:t>Na górze paragonu drukowane są numer kasjera, informacje o sklepie oraz data.</w:t>
       </w:r>
     </w:p>
     <w:p>
@@ -428,7 +395,7 @@
         <w:pStyle w:val="Akapitzlist"/>
         <w:numPr>
           <w:ilvl w:val="0"/>
-          <w:numId w:val="2"/>
+          <w:numId w:val="1"/>
         </w:numPr>
         <w:rPr>
           <w:bCs/>
@@ -444,7 +411,7 @@
           <w:szCs w:val="24"/>
           <w:lang w:val="pl-PL"/>
         </w:rPr>
-        <w:t>System tworzy wybraną przez klienta formę fakturę – wysyła maila lub drukuje wersję papierową.</w:t>
+        <w:t>Informacje o produkcie – wliczając nazwę, cenę, ilość oraz stawka podatkowa – drukowane są na paragonie po każdym zeskanowaniu.</w:t>
       </w:r>
     </w:p>
     <w:p>
@@ -452,7 +419,7 @@
         <w:pStyle w:val="Akapitzlist"/>
         <w:numPr>
           <w:ilvl w:val="0"/>
-          <w:numId w:val="2"/>
+          <w:numId w:val="1"/>
         </w:numPr>
         <w:rPr>
           <w:bCs/>
@@ -468,7 +435,7 @@
           <w:szCs w:val="24"/>
           <w:lang w:val="pl-PL"/>
         </w:rPr>
-        <w:t>System dekoduje informacje zakodowane w kodzie produktu.</w:t>
+        <w:t>Po zeskanowaniu produktu informacje o jego nazwie, cenie i stawce podatkowej są pobierane z bazy danych.</w:t>
       </w:r>
     </w:p>
     <w:p>
@@ -476,7 +443,7 @@
         <w:pStyle w:val="Akapitzlist"/>
         <w:numPr>
           <w:ilvl w:val="0"/>
-          <w:numId w:val="2"/>
+          <w:numId w:val="1"/>
         </w:numPr>
         <w:rPr>
           <w:bCs/>
@@ -492,16 +459,7 @@
           <w:szCs w:val="24"/>
           <w:lang w:val="pl-PL"/>
         </w:rPr>
-        <w:t>Każdy sklep posiada dane</w:t>
-      </w:r>
-      <w:r>
-        <w:rPr>
-          <w:bCs/>
-          <w:sz w:val="24"/>
-          <w:szCs w:val="24"/>
-          <w:lang w:val="pl-PL"/>
-        </w:rPr>
-        <w:t xml:space="preserve"> o własnej lokalizacji</w:t>
+        <w:t>Na życzenie klienta faktura VAT jest tworzona i wysyłana.</w:t>
       </w:r>
     </w:p>
     <w:p>
@@ -723,6 +681,21 @@
           <w14:ligatures w14:val="none"/>
         </w:rPr>
         <w:t>Functional requirements</w:t>
+      </w:r>
+    </w:p>
+    <w:p>
+      <w:pPr>
+        <w:pStyle w:val="NormalnyWeb"/>
+        <w:numPr>
+          <w:ilvl w:val="0"/>
+          <w:numId w:val="4"/>
+        </w:numPr>
+      </w:pPr>
+      <w:r>
+        <w:t>An employee opens a new bill for a customer at the cash register</w:t>
+      </w:r>
+      <w:r>
+        <w:t>.</w:t>
       </w:r>
     </w:p>
     <w:p>
@@ -750,7 +723,7 @@
           <w:lang w:eastAsia="en-GB"/>
           <w14:ligatures w14:val="none"/>
         </w:rPr>
-        <w:t>The system contains a database of information on all products and store data.</w:t>
+        <w:t>Position is added each time the cashier scans a product using scanner.</w:t>
       </w:r>
     </w:p>
     <w:p>
@@ -778,7 +751,29 @@
           <w:lang w:eastAsia="en-GB"/>
           <w14:ligatures w14:val="none"/>
         </w:rPr>
-        <w:t>When creating a bill, products are added in the form of name, quantity, price and VAT rate.</w:t>
+        <w:t>The</w:t>
+      </w:r>
+      <w:r>
+        <w:rPr>
+          <w:rFonts w:ascii="Times New Roman" w:eastAsia="Times New Roman" w:hAnsi="Times New Roman" w:cs="Times New Roman"/>
+          <w:kern w:val="0"/>
+          <w:sz w:val="24"/>
+          <w:szCs w:val="24"/>
+          <w:lang w:eastAsia="en-GB"/>
+          <w14:ligatures w14:val="none"/>
+        </w:rPr>
+        <w:t xml:space="preserve"> final total and a breakdown of taxes are calculated</w:t>
+      </w:r>
+      <w:r>
+        <w:rPr>
+          <w:rFonts w:ascii="Times New Roman" w:eastAsia="Times New Roman" w:hAnsi="Times New Roman" w:cs="Times New Roman"/>
+          <w:kern w:val="0"/>
+          <w:sz w:val="24"/>
+          <w:szCs w:val="24"/>
+          <w:lang w:eastAsia="en-GB"/>
+          <w14:ligatures w14:val="none"/>
+        </w:rPr>
+        <w:t>.</w:t>
       </w:r>
     </w:p>
     <w:p>
@@ -806,7 +801,35 @@
           <w:lang w:eastAsia="en-GB"/>
           <w14:ligatures w14:val="none"/>
         </w:rPr>
-        <w:t>The bill contains the data of the store where the transaction takes place and the final sum to be paid.</w:t>
+        <w:t>The bill is delivered to the customer in a manner of their choice – either printed or sent by email.</w:t>
+      </w:r>
+    </w:p>
+    <w:p>
+      <w:pPr>
+        <w:spacing w:before="100" w:beforeAutospacing="1" w:after="100" w:afterAutospacing="1" w:line="240" w:lineRule="auto"/>
+        <w:rPr>
+          <w:rFonts w:ascii="Times New Roman" w:eastAsia="Times New Roman" w:hAnsi="Times New Roman" w:cs="Times New Roman"/>
+          <w:b/>
+          <w:bCs/>
+          <w:kern w:val="0"/>
+          <w:sz w:val="36"/>
+          <w:szCs w:val="36"/>
+          <w:lang w:eastAsia="en-GB"/>
+          <w14:ligatures w14:val="none"/>
+        </w:rPr>
+      </w:pPr>
+      <w:r>
+        <w:rPr>
+          <w:rFonts w:ascii="Times New Roman" w:eastAsia="Times New Roman" w:hAnsi="Times New Roman" w:cs="Times New Roman"/>
+          <w:b/>
+          <w:bCs/>
+          <w:kern w:val="0"/>
+          <w:sz w:val="36"/>
+          <w:szCs w:val="36"/>
+          <w:lang w:eastAsia="en-GB"/>
+          <w14:ligatures w14:val="none"/>
+        </w:rPr>
+        <w:t xml:space="preserve">Non-functional requirements </w:t>
       </w:r>
     </w:p>
     <w:p>
@@ -834,35 +857,7 @@
           <w:lang w:eastAsia="en-GB"/>
           <w14:ligatures w14:val="none"/>
         </w:rPr>
-        <w:t>The system creates an invoice on customer request.</w:t>
-      </w:r>
-    </w:p>
-    <w:p>
-      <w:pPr>
-        <w:spacing w:before="100" w:beforeAutospacing="1" w:after="100" w:afterAutospacing="1" w:line="240" w:lineRule="auto"/>
-        <w:rPr>
-          <w:rFonts w:ascii="Times New Roman" w:eastAsia="Times New Roman" w:hAnsi="Times New Roman" w:cs="Times New Roman"/>
-          <w:b/>
-          <w:bCs/>
-          <w:kern w:val="0"/>
-          <w:sz w:val="36"/>
-          <w:szCs w:val="36"/>
-          <w:lang w:eastAsia="en-GB"/>
-          <w14:ligatures w14:val="none"/>
-        </w:rPr>
-      </w:pPr>
-      <w:r>
-        <w:rPr>
-          <w:rFonts w:ascii="Times New Roman" w:eastAsia="Times New Roman" w:hAnsi="Times New Roman" w:cs="Times New Roman"/>
-          <w:b/>
-          <w:bCs/>
-          <w:kern w:val="0"/>
-          <w:sz w:val="36"/>
-          <w:szCs w:val="36"/>
-          <w:lang w:eastAsia="en-GB"/>
-          <w14:ligatures w14:val="none"/>
-        </w:rPr>
-        <w:t xml:space="preserve">Non-functional requirements </w:t>
+        <w:t>On the top of the bill, the cashier number, store information and date are printed.</w:t>
       </w:r>
     </w:p>
     <w:p>
@@ -890,7 +885,7 @@
           <w:lang w:eastAsia="en-GB"/>
           <w14:ligatures w14:val="none"/>
         </w:rPr>
-        <w:t>Printing of the receipt is done while adding more products.</w:t>
+        <w:t>Product information is printed after each scan, including name, quantity, taxes and price.</w:t>
       </w:r>
     </w:p>
     <w:p>
@@ -918,7 +913,7 @@
           <w:lang w:eastAsia="en-GB"/>
           <w14:ligatures w14:val="none"/>
         </w:rPr>
-        <w:t>The system creates the form of invoice selected by the customer - sends an email or prints a paper version.</w:t>
+        <w:t>After scanning, information about a product, name, prices and VAT brackets, is received from database.</w:t>
       </w:r>
     </w:p>
     <w:p>
@@ -946,65 +941,27 @@
           <w:lang w:eastAsia="en-GB"/>
           <w14:ligatures w14:val="none"/>
         </w:rPr>
-        <w:t>The system decodes the information encoded in the product code.</w:t>
+        <w:t>At the client’s request the invoice is being made and sent via email.</w:t>
       </w:r>
     </w:p>
     <w:p>
       <w:pPr>
         <w:pStyle w:val="Akapitzlist"/>
-        <w:numPr>
-          <w:ilvl w:val="0"/>
-          <w:numId w:val="4"/>
-        </w:numPr>
-        <w:rPr>
-          <w:rFonts w:ascii="Times New Roman" w:eastAsia="Times New Roman" w:hAnsi="Times New Roman" w:cs="Times New Roman"/>
-          <w:kern w:val="0"/>
-          <w:sz w:val="24"/>
-          <w:szCs w:val="24"/>
-          <w:lang w:eastAsia="en-GB"/>
-          <w14:ligatures w14:val="none"/>
-        </w:rPr>
-      </w:pPr>
-      <w:r>
-        <w:rPr>
-          <w:rFonts w:ascii="Times New Roman" w:eastAsia="Times New Roman" w:hAnsi="Times New Roman" w:cs="Times New Roman"/>
-          <w:kern w:val="0"/>
-          <w:sz w:val="24"/>
-          <w:szCs w:val="24"/>
-          <w:lang w:eastAsia="en-GB"/>
-          <w14:ligatures w14:val="none"/>
-        </w:rPr>
-        <w:t>E</w:t>
-      </w:r>
-      <w:r>
-        <w:rPr>
-          <w:rFonts w:ascii="Times New Roman" w:eastAsia="Times New Roman" w:hAnsi="Times New Roman" w:cs="Times New Roman"/>
-          <w:kern w:val="0"/>
-          <w:sz w:val="24"/>
-          <w:szCs w:val="24"/>
-          <w:lang w:eastAsia="en-GB"/>
-          <w14:ligatures w14:val="none"/>
-        </w:rPr>
-        <w:t xml:space="preserve">ach store has </w:t>
-      </w:r>
-      <w:r>
-        <w:rPr>
-          <w:rFonts w:ascii="Times New Roman" w:eastAsia="Times New Roman" w:hAnsi="Times New Roman" w:cs="Times New Roman"/>
-          <w:kern w:val="0"/>
-          <w:sz w:val="24"/>
-          <w:szCs w:val="24"/>
-          <w:lang w:eastAsia="en-GB"/>
-          <w14:ligatures w14:val="none"/>
-        </w:rPr>
-        <w:t>data about its localization.</w:t>
-      </w:r>
-    </w:p>
-    <w:p>
-      <w:pPr>
-        <w:rPr>
-          <w:sz w:val="24"/>
-          <w:szCs w:val="24"/>
-          <w:lang w:val="pl-PL"/>
+        <w:rPr>
+          <w:rFonts w:ascii="Times New Roman" w:eastAsia="Times New Roman" w:hAnsi="Times New Roman" w:cs="Times New Roman"/>
+          <w:kern w:val="0"/>
+          <w:sz w:val="24"/>
+          <w:szCs w:val="24"/>
+          <w:lang w:eastAsia="en-GB"/>
+          <w14:ligatures w14:val="none"/>
+        </w:rPr>
+      </w:pPr>
+    </w:p>
+    <w:p>
+      <w:pPr>
+        <w:rPr>
+          <w:sz w:val="24"/>
+          <w:szCs w:val="24"/>
         </w:rPr>
       </w:pPr>
       <w:r>
@@ -1012,14 +969,13 @@
           <w:noProof/>
           <w:sz w:val="24"/>
           <w:szCs w:val="24"/>
-          <w:lang w:val="pl-PL"/>
         </w:rPr>
         <w:lastRenderedPageBreak/>
         <w:drawing>
-          <wp:inline distT="0" distB="0" distL="0" distR="0" wp14:anchorId="7E0FE092" wp14:editId="52ABD94E">
-            <wp:extent cx="5760720" cy="8641080"/>
+          <wp:inline distT="0" distB="0" distL="0" distR="0" wp14:anchorId="51C15B7A" wp14:editId="72C30367">
+            <wp:extent cx="5363845" cy="8870950"/>
             <wp:effectExtent l="0" t="0" r="0" b="0"/>
-            <wp:docPr id="188017649" name="Obraz 1" descr="Obraz zawierający tekst, zrzut ekranu, diagram, Równolegle&#10;&#10;Opis wygenerowany automatycznie"/>
+            <wp:docPr id="1710415536" name="Obraz 2"/>
             <wp:cNvGraphicFramePr>
               <a:graphicFrameLocks xmlns:a="http://schemas.openxmlformats.org/drawingml/2006/main" noChangeAspect="1"/>
             </wp:cNvGraphicFramePr>
@@ -1027,23 +983,36 @@
               <a:graphicData uri="http://schemas.openxmlformats.org/drawingml/2006/picture">
                 <pic:pic xmlns:pic="http://schemas.openxmlformats.org/drawingml/2006/picture">
                   <pic:nvPicPr>
-                    <pic:cNvPr id="188017649" name="Obraz 1" descr="Obraz zawierający tekst, zrzut ekranu, diagram, Równolegle&#10;&#10;Opis wygenerowany automatycznie"/>
-                    <pic:cNvPicPr/>
+                    <pic:cNvPr id="0" name="Picture 2"/>
+                    <pic:cNvPicPr>
+                      <a:picLocks noChangeAspect="1" noChangeArrowheads="1"/>
+                    </pic:cNvPicPr>
                   </pic:nvPicPr>
                   <pic:blipFill>
-                    <a:blip r:embed="rId7"/>
+                    <a:blip r:embed="rId7" cstate="print">
+                      <a:extLst>
+                        <a:ext uri="{28A0092B-C50C-407E-A947-70E740481C1C}">
+                          <a14:useLocalDpi xmlns:a14="http://schemas.microsoft.com/office/drawing/2010/main" val="0"/>
+                        </a:ext>
+                      </a:extLst>
+                    </a:blip>
+                    <a:srcRect/>
                     <a:stretch>
                       <a:fillRect/>
                     </a:stretch>
                   </pic:blipFill>
-                  <pic:spPr>
+                  <pic:spPr bwMode="auto">
                     <a:xfrm>
                       <a:off x="0" y="0"/>
-                      <a:ext cx="5760720" cy="8641080"/>
+                      <a:ext cx="5363845" cy="8870950"/>
                     </a:xfrm>
                     <a:prstGeom prst="rect">
                       <a:avLst/>
                     </a:prstGeom>
+                    <a:noFill/>
+                    <a:ln>
+                      <a:noFill/>
+                    </a:ln>
                   </pic:spPr>
                 </pic:pic>
               </a:graphicData>

</xml_diff>